<commit_message>
Table as png now in manuscript
</commit_message>
<xml_diff>
--- a/tables/descriptives_table.docx
+++ b/tables/descriptives_table.docx
@@ -25,26 +25,26 @@
         <w:tblLook w:firstRow="1" w:lastRow="0" w:firstColumn="0" w:lastColumn="0" w:noHBand="0" w:noVBand="1"/>
       </w:tblPr>
       <w:tblGrid>
-        <w:gridCol w:w="2796"/>
-        <w:gridCol w:w="15696"/>
-        <w:gridCol w:w="1437"/>
-        <w:gridCol w:w="20062"/>
-        <w:gridCol w:w="1670"/>
-        <w:gridCol w:w="1597"/>
-        <w:gridCol w:w="1719"/>
-        <w:gridCol w:w="1169"/>
-        <w:gridCol w:w="1597"/>
-        <w:gridCol w:w="1597"/>
-        <w:gridCol w:w="1829"/>
-        <w:gridCol w:w="5895"/>
-        <w:gridCol w:w="11323"/>
-        <w:gridCol w:w="2171"/>
-        <w:gridCol w:w="23546"/>
-        <w:gridCol w:w="23083"/>
+        <w:gridCol w:w="2160"/>
+        <w:gridCol w:w="2160"/>
+        <w:gridCol w:w="2160"/>
+        <w:gridCol w:w="2160"/>
+        <w:gridCol w:w="2160"/>
+        <w:gridCol w:w="2160"/>
+        <w:gridCol w:w="2160"/>
+        <w:gridCol w:w="2160"/>
+        <w:gridCol w:w="2160"/>
+        <w:gridCol w:w="2160"/>
+        <w:gridCol w:w="2160"/>
+        <w:gridCol w:w="2160"/>
+        <w:gridCol w:w="2160"/>
+        <w:gridCol w:w="2160"/>
+        <w:gridCol w:w="2160"/>
+        <w:gridCol w:w="2160"/>
       </w:tblGrid>
       <w:tr>
         <w:trPr>
-          <w:trHeight w:val="617" w:hRule="auto"/>
+          <w:trHeight w:val="360" w:hRule="auto"/>
           <w:tblHeader/>
         </w:trPr>
         header 1
@@ -1013,7 +1013,7 @@
       </w:tr>
       <w:tr>
         <w:trPr>
-          <w:trHeight w:val="617" w:hRule="auto"/>
+          <w:trHeight w:val="360" w:hRule="auto"/>
         </w:trPr>
         body 1
         <w:tc>
@@ -1885,7 +1885,7 @@
       </w:tr>
       <w:tr>
         <w:trPr>
-          <w:trHeight w:val="617" w:hRule="auto"/>
+          <w:trHeight w:val="360" w:hRule="auto"/>
         </w:trPr>
         body 2
         <w:tc>
@@ -2731,7 +2731,7 @@
       </w:tr>
       <w:tr>
         <w:trPr>
-          <w:trHeight w:val="617" w:hRule="auto"/>
+          <w:trHeight w:val="360" w:hRule="auto"/>
         </w:trPr>
         body 3
         <w:tc>
@@ -3577,7 +3577,7 @@
       </w:tr>
       <w:tr>
         <w:trPr>
-          <w:trHeight w:val="824" w:hRule="auto"/>
+          <w:trHeight w:val="360" w:hRule="auto"/>
         </w:trPr>
         body 4
         <w:tc>
@@ -4475,7 +4475,7 @@
       </w:tr>
       <w:tr>
         <w:trPr>
-          <w:trHeight w:val="824" w:hRule="auto"/>
+          <w:trHeight w:val="360" w:hRule="auto"/>
         </w:trPr>
         body 5
         <w:tc>
@@ -5347,7 +5347,7 @@
       </w:tr>
       <w:tr>
         <w:trPr>
-          <w:trHeight w:val="617" w:hRule="auto"/>
+          <w:trHeight w:val="360" w:hRule="auto"/>
         </w:trPr>
         body 6
         <w:tc>
@@ -6219,7 +6219,7 @@
       </w:tr>
       <w:tr>
         <w:trPr>
-          <w:trHeight w:val="617" w:hRule="auto"/>
+          <w:trHeight w:val="360" w:hRule="auto"/>
         </w:trPr>
         body 7
         <w:tc>
@@ -7065,7 +7065,7 @@
       </w:tr>
       <w:tr>
         <w:trPr>
-          <w:trHeight w:val="824" w:hRule="auto"/>
+          <w:trHeight w:val="360" w:hRule="auto"/>
         </w:trPr>
         body 8
         <w:tc>
@@ -7961,7 +7961,7 @@
       </w:tr>
       <w:tr>
         <w:trPr>
-          <w:trHeight w:val="824" w:hRule="auto"/>
+          <w:trHeight w:val="360" w:hRule="auto"/>
         </w:trPr>
         body 9
         <w:tc>
@@ -8859,7 +8859,7 @@
       </w:tr>
       <w:tr>
         <w:trPr>
-          <w:trHeight w:val="824" w:hRule="auto"/>
+          <w:trHeight w:val="360" w:hRule="auto"/>
         </w:trPr>
         body10
         <w:tc>
@@ -9731,7 +9731,7 @@
       </w:tr>
       <w:tr>
         <w:trPr>
-          <w:trHeight w:val="617" w:hRule="auto"/>
+          <w:trHeight w:val="360" w:hRule="auto"/>
         </w:trPr>
         body11
         <w:tc>
@@ -10603,7 +10603,7 @@
       </w:tr>
       <w:tr>
         <w:trPr>
-          <w:trHeight w:val="617" w:hRule="auto"/>
+          <w:trHeight w:val="360" w:hRule="auto"/>
         </w:trPr>
         body12
         <w:tc>
@@ -11449,7 +11449,7 @@
       </w:tr>
       <w:tr>
         <w:trPr>
-          <w:trHeight w:val="617" w:hRule="auto"/>
+          <w:trHeight w:val="360" w:hRule="auto"/>
         </w:trPr>
         body13
         <w:tc>
@@ -12319,7 +12319,7 @@
       </w:tr>
       <w:tr>
         <w:trPr>
-          <w:trHeight w:val="617" w:hRule="auto"/>
+          <w:trHeight w:val="360" w:hRule="auto"/>
         </w:trPr>
         body14
         <w:tc>
@@ -13191,7 +13191,7 @@
       </w:tr>
       <w:tr>
         <w:trPr>
-          <w:trHeight w:val="617" w:hRule="auto"/>
+          <w:trHeight w:val="360" w:hRule="auto"/>
         </w:trPr>
         body15
         <w:tc>
@@ -14037,7 +14037,7 @@
       </w:tr>
       <w:tr>
         <w:trPr>
-          <w:trHeight w:val="617" w:hRule="auto"/>
+          <w:trHeight w:val="360" w:hRule="auto"/>
         </w:trPr>
         body16
         <w:tc>
@@ -14883,7 +14883,7 @@
       </w:tr>
       <w:tr>
         <w:trPr>
-          <w:trHeight w:val="617" w:hRule="auto"/>
+          <w:trHeight w:val="360" w:hRule="auto"/>
         </w:trPr>
         body17
         <w:tc>
@@ -15755,7 +15755,7 @@
       </w:tr>
       <w:tr>
         <w:trPr>
-          <w:trHeight w:val="617" w:hRule="auto"/>
+          <w:trHeight w:val="360" w:hRule="auto"/>
         </w:trPr>
         body18
         <w:tc>
@@ -16601,7 +16601,7 @@
       </w:tr>
       <w:tr>
         <w:trPr>
-          <w:trHeight w:val="617" w:hRule="auto"/>
+          <w:trHeight w:val="360" w:hRule="auto"/>
         </w:trPr>
         body19
         <w:tc>
@@ -17473,7 +17473,7 @@
       </w:tr>
       <w:tr>
         <w:trPr>
-          <w:trHeight w:val="617" w:hRule="auto"/>
+          <w:trHeight w:val="360" w:hRule="auto"/>
         </w:trPr>
         body20
         <w:tc>
@@ -18319,7 +18319,7 @@
       </w:tr>
       <w:tr>
         <w:trPr>
-          <w:trHeight w:val="821" w:hRule="auto"/>
+          <w:trHeight w:val="360" w:hRule="auto"/>
         </w:trPr>
         body21
         <w:tc>
@@ -19215,7 +19215,7 @@
       </w:tr>
       <w:tr>
         <w:trPr>
-          <w:trHeight w:val="734" w:hRule="auto"/>
+          <w:trHeight w:val="360" w:hRule="auto"/>
         </w:trPr>
         body22
         <w:tc>
@@ -20111,7 +20111,7 @@
       </w:tr>
       <w:tr>
         <w:trPr>
-          <w:trHeight w:val="617" w:hRule="auto"/>
+          <w:trHeight w:val="360" w:hRule="auto"/>
         </w:trPr>
         body23
         <w:tc>
@@ -20983,7 +20983,7 @@
       </w:tr>
       <w:tr>
         <w:trPr>
-          <w:trHeight w:val="617" w:hRule="auto"/>
+          <w:trHeight w:val="360" w:hRule="auto"/>
         </w:trPr>
         body24
         <w:tc>

</xml_diff>